<commit_message>
changes to cv replaced all 3 docs
</commit_message>
<xml_diff>
--- a/docs/cv.docx
+++ b/docs/cv.docx
@@ -5,19 +5,7 @@
     <w:p>
       <w:pPr>
         <w:pStyle w:val="Heading1"/>
-        <w:rPr/>
-      </w:pPr>
-      <w:bookmarkStart w:colFirst="0" w:colLast="0" w:name="_r5tgo0obnknj" w:id="0"/>
-      <w:bookmarkEnd w:id="0"/>
-      <w:r>
-        <w:rPr>
-          <w:rtl w:val="0"/>
-        </w:rPr>
-      </w:r>
-    </w:p>
-    <w:p>
-      <w:pPr>
-        <w:pStyle w:val="Heading1"/>
+        <w:ind w:left="0" w:firstLine="0"/>
         <w:rPr>
           <w:rFonts w:ascii="Montserrat ExtraBold" w:cs="Montserrat ExtraBold" w:eastAsia="Montserrat ExtraBold" w:hAnsi="Montserrat ExtraBold"/>
           <w:b w:val="0"/>
@@ -26,8 +14,8 @@
           <w:szCs w:val="26"/>
         </w:rPr>
       </w:pPr>
-      <w:bookmarkStart w:colFirst="0" w:colLast="0" w:name="_958m44p8yn9t" w:id="1"/>
-      <w:bookmarkEnd w:id="1"/>
+      <w:bookmarkStart w:colFirst="0" w:colLast="0" w:name="_958m44p8yn9t" w:id="0"/>
+      <w:bookmarkEnd w:id="0"/>
       <w:r>
         <w:rPr>
           <w:rtl w:val="0"/>
@@ -86,7 +74,7 @@
           <w:headerReference r:id="rId6" w:type="first"/>
           <w:footerReference r:id="rId7" w:type="first"/>
           <w:pgSz w:h="15840" w:w="12240" w:orient="portrait"/>
-          <w:pgMar w:bottom="566.9291338582677" w:top="283.46456692913387" w:left="566.9291338582677" w:right="566.9291338582677" w:header="270" w:footer="569.9999999999984"/>
+          <w:pgMar w:bottom="566.9291338582677" w:top="283.46456692913387" w:left="850.3937007874016" w:right="566.9291338582677" w:header="270" w:footer="569.9999999999984"/>
           <w:pgNumType w:start="1"/>
           <w:titlePg w:val="1"/>
         </w:sectPr>
@@ -109,7 +97,7 @@
         <w:rPr>
           <w:rtl w:val="0"/>
         </w:rPr>
-        <w:t xml:space="preserve">Operating systems; Windows, Server, Linux</w:t>
+        <w:t xml:space="preserve">Operating systems</w:t>
       </w:r>
       <w:r>
         <w:rPr>
@@ -129,7 +117,7 @@
         <w:rPr>
           <w:rtl w:val="0"/>
         </w:rPr>
-        <w:t xml:space="preserve">Network protocols and components</w:t>
+        <w:t xml:space="preserve">Network architecture </w:t>
       </w:r>
     </w:p>
     <w:p>
@@ -180,7 +168,7 @@
         <w:rPr>
           <w:rtl w:val="0"/>
         </w:rPr>
-        <w:t xml:space="preserve">In depth understanding of complex audio/visual systems</w:t>
+        <w:t xml:space="preserve">User experience design</w:t>
       </w:r>
     </w:p>
     <w:p>
@@ -196,6 +184,24 @@
           <w:rtl w:val="0"/>
         </w:rPr>
         <w:t xml:space="preserve">Strong analytical, organizational and problem solving skills </w:t>
+      </w:r>
+    </w:p>
+    <w:p>
+      <w:pPr>
+        <w:numPr>
+          <w:ilvl w:val="0"/>
+          <w:numId w:val="5"/>
+        </w:numPr>
+        <w:ind w:left="720" w:hanging="360"/>
+        <w:rPr>
+          <w:u w:val="none"/>
+        </w:rPr>
+      </w:pPr>
+      <w:r>
+        <w:rPr>
+          <w:rtl w:val="0"/>
+        </w:rPr>
+        <w:t xml:space="preserve">Cloud computing</w:t>
       </w:r>
     </w:p>
     <w:p>
@@ -222,7 +228,7 @@
         <w:rPr>
           <w:rtl w:val="0"/>
         </w:rPr>
-        <w:t xml:space="preserve">Git</w:t>
+        <w:t xml:space="preserve">Cybersecurity</w:t>
       </w:r>
     </w:p>
     <w:p>
@@ -240,8 +246,8 @@
         <w:pStyle w:val="Heading1"/>
         <w:rPr/>
       </w:pPr>
-      <w:bookmarkStart w:colFirst="0" w:colLast="0" w:name="_hwo2msif4e6m" w:id="2"/>
-      <w:bookmarkEnd w:id="2"/>
+      <w:bookmarkStart w:colFirst="0" w:colLast="0" w:name="_hwo2msif4e6m" w:id="1"/>
+      <w:bookmarkEnd w:id="1"/>
       <w:r>
         <w:rPr>
           <w:rtl w:val="0"/>
@@ -294,22 +300,205 @@
           <w:tab w:val="left" w:leader="none" w:pos="7653.543307086615"/>
         </w:tabs>
         <w:rPr>
+          <w:sz w:val="24"/>
+          <w:szCs w:val="24"/>
+        </w:rPr>
+      </w:pPr>
+      <w:bookmarkStart w:colFirst="0" w:colLast="0" w:name="_pammr4uqb96p" w:id="2"/>
+      <w:bookmarkEnd w:id="2"/>
+      <w:r>
+        <w:rPr>
+          <w:sz w:val="24"/>
+          <w:szCs w:val="24"/>
+          <w:rtl w:val="0"/>
+        </w:rPr>
+        <w:t xml:space="preserve">IT Support Engineer 4 / Control System Programmer</w:t>
+      </w:r>
+    </w:p>
+    <w:p>
+      <w:pPr>
+        <w:pStyle w:val="Subtitle"/>
+        <w:tabs>
+          <w:tab w:val="left" w:leader="none" w:pos="7653.543307086615"/>
+        </w:tabs>
+        <w:rPr/>
+      </w:pPr>
+      <w:bookmarkStart w:colFirst="0" w:colLast="0" w:name="_7enjzctmd882" w:id="3"/>
+      <w:bookmarkEnd w:id="3"/>
+      <w:r>
+        <w:rPr>
+          <w:b w:val="0"/>
+          <w:sz w:val="24"/>
+          <w:szCs w:val="24"/>
+          <w:rtl w:val="0"/>
+        </w:rPr>
+        <w:t xml:space="preserve">Aatel Communications</w:t>
+      </w:r>
+      <w:r>
+        <w:rPr>
+          <w:sz w:val="24"/>
+          <w:szCs w:val="24"/>
+          <w:rtl w:val="0"/>
+        </w:rPr>
+        <w:tab/>
+      </w:r>
+      <w:r>
+        <w:rPr>
           <w:b w:val="0"/>
           <w:i w:val="1"/>
           <w:sz w:val="24"/>
           <w:szCs w:val="24"/>
-        </w:rPr>
-      </w:pPr>
-      <w:bookmarkStart w:colFirst="0" w:colLast="0" w:name="_kfpg06ekvzd4" w:id="3"/>
-      <w:bookmarkEnd w:id="3"/>
-      <w:r>
+          <w:rtl w:val="0"/>
+        </w:rPr>
+        <w:t xml:space="preserve">March 2018 - Present</w:t>
+      </w:r>
+      <w:r>
+        <w:rPr>
+          <w:rtl w:val="0"/>
+        </w:rPr>
+      </w:r>
+    </w:p>
+    <w:p>
+      <w:pPr>
+        <w:numPr>
+          <w:ilvl w:val="0"/>
+          <w:numId w:val="2"/>
+        </w:numPr>
+        <w:ind w:left="720" w:hanging="360"/>
+        <w:rPr>
+          <w:b w:val="0"/>
+        </w:rPr>
+      </w:pPr>
+      <w:r>
+        <w:rPr>
+          <w:rtl w:val="0"/>
+        </w:rPr>
+        <w:t xml:space="preserve">Analyzing and remedying security vulnerabilities and threats found by SentinelOne and/or Forticlient  </w:t>
+      </w:r>
+    </w:p>
+    <w:p>
+      <w:pPr>
+        <w:numPr>
+          <w:ilvl w:val="0"/>
+          <w:numId w:val="2"/>
+        </w:numPr>
+        <w:ind w:left="720" w:hanging="360"/>
+        <w:rPr>
+          <w:b w:val="0"/>
+        </w:rPr>
+      </w:pPr>
+      <w:r>
+        <w:rPr>
+          <w:rtl w:val="0"/>
+        </w:rPr>
+        <w:t xml:space="preserve">Utilizing Microsoft Powerapps to develop and deploy various business applications to streamline company workflows</w:t>
+      </w:r>
+    </w:p>
+    <w:p>
+      <w:pPr>
+        <w:numPr>
+          <w:ilvl w:val="0"/>
+          <w:numId w:val="2"/>
+        </w:numPr>
+        <w:ind w:left="720" w:hanging="360"/>
+        <w:rPr>
+          <w:b w:val="0"/>
+        </w:rPr>
+      </w:pPr>
+      <w:r>
+        <w:rPr>
+          <w:rtl w:val="0"/>
+        </w:rPr>
+        <w:t xml:space="preserve">Deployment and management of Microsoft Endpoint Manager to ensure device compliance with company standards</w:t>
+      </w:r>
+    </w:p>
+    <w:p>
+      <w:pPr>
+        <w:numPr>
+          <w:ilvl w:val="0"/>
+          <w:numId w:val="2"/>
+        </w:numPr>
+        <w:ind w:left="720" w:hanging="360"/>
+        <w:rPr>
+          <w:b w:val="0"/>
+        </w:rPr>
+      </w:pPr>
+      <w:r>
+        <w:rPr>
+          <w:rtl w:val="0"/>
+        </w:rPr>
+        <w:t xml:space="preserve">Deployment, management and maintenance of internal IT infrastructure </w:t>
+      </w:r>
+    </w:p>
+    <w:p>
+      <w:pPr>
+        <w:numPr>
+          <w:ilvl w:val="0"/>
+          <w:numId w:val="2"/>
+        </w:numPr>
+        <w:ind w:left="720" w:hanging="360"/>
+        <w:rPr>
+          <w:u w:val="none"/>
+        </w:rPr>
+      </w:pPr>
+      <w:r>
+        <w:rPr>
+          <w:rtl w:val="0"/>
+        </w:rPr>
+        <w:t xml:space="preserve">Expanded on duties and responsibilities of IT Support Engineer 3</w:t>
+      </w:r>
+    </w:p>
+    <w:p>
+      <w:pPr>
+        <w:pStyle w:val="Subtitle"/>
+        <w:tabs>
+          <w:tab w:val="left" w:leader="none" w:pos="7653.543307086615"/>
+        </w:tabs>
         <w:rPr>
           <w:sz w:val="24"/>
           <w:szCs w:val="24"/>
-          <w:rtl w:val="0"/>
-        </w:rPr>
-        <w:t xml:space="preserve">IT Support Engineer - </w:t>
-      </w:r>
+        </w:rPr>
+      </w:pPr>
+      <w:bookmarkStart w:colFirst="0" w:colLast="0" w:name="_7jrvjg7rtz4w" w:id="4"/>
+      <w:bookmarkEnd w:id="4"/>
+      <w:r>
+        <w:rPr>
+          <w:rtl w:val="0"/>
+        </w:rPr>
+      </w:r>
+    </w:p>
+    <w:p>
+      <w:pPr>
+        <w:pStyle w:val="Subtitle"/>
+        <w:tabs>
+          <w:tab w:val="left" w:leader="none" w:pos="7653.543307086615"/>
+        </w:tabs>
+        <w:rPr>
+          <w:sz w:val="24"/>
+          <w:szCs w:val="24"/>
+        </w:rPr>
+      </w:pPr>
+      <w:bookmarkStart w:colFirst="0" w:colLast="0" w:name="_w4doo1wdcc2d" w:id="5"/>
+      <w:bookmarkEnd w:id="5"/>
+      <w:r>
+        <w:rPr>
+          <w:sz w:val="24"/>
+          <w:szCs w:val="24"/>
+          <w:rtl w:val="0"/>
+        </w:rPr>
+        <w:t xml:space="preserve">IT Support Engineer 3 / Control System Programmer</w:t>
+      </w:r>
+    </w:p>
+    <w:p>
+      <w:pPr>
+        <w:pStyle w:val="Subtitle"/>
+        <w:tabs>
+          <w:tab w:val="left" w:leader="none" w:pos="7653.543307086615"/>
+        </w:tabs>
+        <w:rPr/>
+      </w:pPr>
+      <w:bookmarkStart w:colFirst="0" w:colLast="0" w:name="_1vn1tgtj90rm" w:id="6"/>
+      <w:bookmarkEnd w:id="6"/>
       <w:r>
         <w:rPr>
           <w:b w:val="0"/>
@@ -335,7 +524,102 @@
           <w:szCs w:val="24"/>
           <w:rtl w:val="0"/>
         </w:rPr>
-        <w:t xml:space="preserve">March 2014 - Present</w:t>
+        <w:t xml:space="preserve">March 2016 - March 2018</w:t>
+      </w:r>
+      <w:r>
+        <w:rPr>
+          <w:rtl w:val="0"/>
+        </w:rPr>
+      </w:r>
+    </w:p>
+    <w:p>
+      <w:pPr>
+        <w:numPr>
+          <w:ilvl w:val="0"/>
+          <w:numId w:val="2"/>
+        </w:numPr>
+        <w:ind w:left="720" w:hanging="360"/>
+        <w:rPr>
+          <w:b w:val="0"/>
+        </w:rPr>
+      </w:pPr>
+      <w:r>
+        <w:rPr>
+          <w:rtl w:val="0"/>
+        </w:rPr>
+        <w:t xml:space="preserve">Programming custom, complex Crestron control systems via Simpl Windows and VT-Pro </w:t>
+      </w:r>
+    </w:p>
+    <w:p>
+      <w:pPr>
+        <w:numPr>
+          <w:ilvl w:val="0"/>
+          <w:numId w:val="2"/>
+        </w:numPr>
+        <w:ind w:left="720" w:hanging="360"/>
+        <w:rPr>
+          <w:b w:val="0"/>
+        </w:rPr>
+      </w:pPr>
+      <w:r>
+        <w:rPr>
+          <w:rtl w:val="0"/>
+        </w:rPr>
+        <w:t xml:space="preserve">Assisting with deploying and managing Microsoft 365 including migration from on premise to cloud based solutions</w:t>
+      </w:r>
+    </w:p>
+    <w:p>
+      <w:pPr>
+        <w:numPr>
+          <w:ilvl w:val="0"/>
+          <w:numId w:val="2"/>
+        </w:numPr>
+        <w:ind w:left="720" w:hanging="360"/>
+        <w:rPr>
+          <w:b w:val="0"/>
+        </w:rPr>
+      </w:pPr>
+      <w:r>
+        <w:rPr>
+          <w:rtl w:val="0"/>
+        </w:rPr>
+        <w:t xml:space="preserve">Assisting with server and software deployment for large scale emergency systems in various healthcare settings including Nursecall, Real Time Locating Services and Code White systems</w:t>
+      </w:r>
+    </w:p>
+    <w:p>
+      <w:pPr>
+        <w:numPr>
+          <w:ilvl w:val="0"/>
+          <w:numId w:val="2"/>
+        </w:numPr>
+        <w:ind w:left="720" w:hanging="360"/>
+        <w:rPr>
+          <w:b w:val="0"/>
+        </w:rPr>
+      </w:pPr>
+      <w:r>
+        <w:rPr>
+          <w:rtl w:val="0"/>
+        </w:rPr>
+        <w:t xml:space="preserve">Performing needs analysis with customers to ensure end product is inline with client expectations and needs</w:t>
+      </w:r>
+    </w:p>
+    <w:p>
+      <w:pPr>
+        <w:numPr>
+          <w:ilvl w:val="0"/>
+          <w:numId w:val="2"/>
+        </w:numPr>
+        <w:ind w:left="720" w:hanging="360"/>
+        <w:rPr>
+          <w:u w:val="none"/>
+        </w:rPr>
+      </w:pPr>
+      <w:r>
+        <w:rPr>
+          <w:rtl w:val="0"/>
+        </w:rPr>
+        <w:t xml:space="preserve">Expanded on duties and responsibilities of IT Support Engineer 2 </w:t>
       </w:r>
     </w:p>
     <w:p>
@@ -349,231 +633,8 @@
           <w:szCs w:val="24"/>
         </w:rPr>
       </w:pPr>
-      <w:bookmarkStart w:colFirst="0" w:colLast="0" w:name="_r0thijinytgp" w:id="4"/>
-      <w:bookmarkEnd w:id="4"/>
-      <w:r>
-        <w:rPr>
-          <w:sz w:val="24"/>
-          <w:szCs w:val="24"/>
-          <w:rtl w:val="0"/>
-        </w:rPr>
-        <w:t xml:space="preserve">/Application Programmer</w:t>
-      </w:r>
-      <w:r>
-        <w:rPr>
-          <w:rtl w:val="0"/>
-        </w:rPr>
-      </w:r>
-    </w:p>
-    <w:p>
-      <w:pPr>
-        <w:numPr>
-          <w:ilvl w:val="0"/>
-          <w:numId w:val="2"/>
-        </w:numPr>
-        <w:ind w:left="720" w:hanging="360"/>
-        <w:rPr>
-          <w:u w:val="none"/>
-        </w:rPr>
-      </w:pPr>
-      <w:r>
-        <w:rPr>
-          <w:b w:val="1"/>
-          <w:rtl w:val="0"/>
-        </w:rPr>
-        <w:t xml:space="preserve">Crestron programming:</w:t>
-      </w:r>
-      <w:r>
-        <w:rPr>
-          <w:rtl w:val="0"/>
-        </w:rPr>
-        <w:t xml:space="preserve"> Experienced in designing and programming Crestron control systems using Simpl Windows, Simpl+, Simpl#, and Vision Tools Pro</w:t>
-      </w:r>
-      <w:r>
-        <w:rPr>
-          <w:rtl w:val="0"/>
-        </w:rPr>
-      </w:r>
-    </w:p>
-    <w:p>
-      <w:pPr>
-        <w:numPr>
-          <w:ilvl w:val="0"/>
-          <w:numId w:val="2"/>
-        </w:numPr>
-        <w:ind w:left="720" w:hanging="360"/>
-        <w:rPr>
-          <w:u w:val="none"/>
-        </w:rPr>
-      </w:pPr>
-      <w:r>
-        <w:rPr>
-          <w:b w:val="1"/>
-          <w:rtl w:val="0"/>
-        </w:rPr>
-        <w:t xml:space="preserve">IT infrastructure:</w:t>
-      </w:r>
-      <w:r>
-        <w:rPr>
-          <w:rtl w:val="0"/>
-        </w:rPr>
-        <w:t xml:space="preserve"> Proficient in managing and maintaining IT infrastructure, including networking, hardware, and software components</w:t>
-      </w:r>
-    </w:p>
-    <w:p>
-      <w:pPr>
-        <w:numPr>
-          <w:ilvl w:val="0"/>
-          <w:numId w:val="2"/>
-        </w:numPr>
-        <w:ind w:left="720" w:hanging="360"/>
-        <w:rPr>
-          <w:u w:val="none"/>
-        </w:rPr>
-      </w:pPr>
-      <w:r>
-        <w:rPr>
-          <w:b w:val="1"/>
-          <w:rtl w:val="0"/>
-        </w:rPr>
-        <w:t xml:space="preserve">Microsoft 365:</w:t>
-      </w:r>
-      <w:r>
-        <w:rPr>
-          <w:rtl w:val="0"/>
-        </w:rPr>
-        <w:t xml:space="preserve"> Skilled in administering and configuring Microsoft 365 applications and services, including SharePoint, Teams, and Exchange Online</w:t>
-      </w:r>
-    </w:p>
-    <w:p>
-      <w:pPr>
-        <w:numPr>
-          <w:ilvl w:val="0"/>
-          <w:numId w:val="2"/>
-        </w:numPr>
-        <w:ind w:left="720" w:hanging="360"/>
-        <w:rPr>
-          <w:u w:val="none"/>
-        </w:rPr>
-      </w:pPr>
-      <w:r>
-        <w:rPr>
-          <w:b w:val="1"/>
-          <w:rtl w:val="0"/>
-        </w:rPr>
-        <w:t xml:space="preserve">PowerApps development:</w:t>
-      </w:r>
-      <w:r>
-        <w:rPr>
-          <w:rtl w:val="0"/>
-        </w:rPr>
-        <w:t xml:space="preserve"> Proficient in building custom business applications using Microsoft PowerApps to automate business processes and workflows</w:t>
-      </w:r>
-    </w:p>
-    <w:p>
-      <w:pPr>
-        <w:numPr>
-          <w:ilvl w:val="0"/>
-          <w:numId w:val="2"/>
-        </w:numPr>
-        <w:ind w:left="720" w:hanging="360"/>
-        <w:rPr>
-          <w:u w:val="none"/>
-        </w:rPr>
-      </w:pPr>
-      <w:r>
-        <w:rPr>
-          <w:b w:val="1"/>
-          <w:rtl w:val="0"/>
-        </w:rPr>
-        <w:t xml:space="preserve">Remote support:</w:t>
-      </w:r>
-      <w:r>
-        <w:rPr>
-          <w:rtl w:val="0"/>
-        </w:rPr>
-        <w:t xml:space="preserve"> Experienced in providing remote support to clients, troubleshooting issues, and resolving technical problems</w:t>
-      </w:r>
-    </w:p>
-    <w:p>
-      <w:pPr>
-        <w:numPr>
-          <w:ilvl w:val="0"/>
-          <w:numId w:val="2"/>
-        </w:numPr>
-        <w:ind w:left="720" w:hanging="360"/>
-        <w:rPr>
-          <w:u w:val="none"/>
-        </w:rPr>
-      </w:pPr>
-      <w:r>
-        <w:rPr>
-          <w:b w:val="1"/>
-          <w:rtl w:val="0"/>
-        </w:rPr>
-        <w:t xml:space="preserve">Helpdesk ticketing system:</w:t>
-      </w:r>
-      <w:r>
-        <w:rPr>
-          <w:rtl w:val="0"/>
-        </w:rPr>
-        <w:t xml:space="preserve"> Proficient in providing first-line technical support via Sysaid helpdesk to users, including diagnosing and resolving hardware and software issues</w:t>
-      </w:r>
-    </w:p>
-    <w:p>
-      <w:pPr>
-        <w:numPr>
-          <w:ilvl w:val="0"/>
-          <w:numId w:val="2"/>
-        </w:numPr>
-        <w:ind w:left="720" w:hanging="360"/>
-        <w:rPr>
-          <w:u w:val="none"/>
-        </w:rPr>
-      </w:pPr>
-      <w:r>
-        <w:rPr>
-          <w:b w:val="1"/>
-          <w:rtl w:val="0"/>
-        </w:rPr>
-        <w:t xml:space="preserve">DSP audio programming:</w:t>
-      </w:r>
-      <w:r>
-        <w:rPr>
-          <w:rtl w:val="0"/>
-        </w:rPr>
-        <w:t xml:space="preserve"> Skilled in programming digital signal processing (DSP) systems for audio applications, including equalization, compression, and mixing</w:t>
-      </w:r>
-    </w:p>
-    <w:p>
-      <w:pPr>
-        <w:numPr>
-          <w:ilvl w:val="0"/>
-          <w:numId w:val="2"/>
-        </w:numPr>
-        <w:ind w:left="720" w:hanging="360"/>
-        <w:rPr>
-          <w:u w:val="none"/>
-        </w:rPr>
-      </w:pPr>
-      <w:r>
-        <w:rPr>
-          <w:b w:val="1"/>
-          <w:rtl w:val="0"/>
-        </w:rPr>
-        <w:t xml:space="preserve">Documentation:</w:t>
-      </w:r>
-      <w:r>
-        <w:rPr>
-          <w:rtl w:val="0"/>
-        </w:rPr>
-        <w:t xml:space="preserve"> Experienced in creating and maintaining technical documentation, including user guides, manuals, and standard operating procedures</w:t>
-      </w:r>
-    </w:p>
-    <w:p>
-      <w:pPr>
-        <w:rPr/>
-      </w:pPr>
+      <w:bookmarkStart w:colFirst="0" w:colLast="0" w:name="_u3zzmgjgq7e" w:id="7"/>
+      <w:bookmarkEnd w:id="7"/>
       <w:r>
         <w:rPr>
           <w:rtl w:val="0"/>
@@ -587,45 +648,190 @@
           <w:tab w:val="left" w:leader="none" w:pos="7653.543307086615"/>
         </w:tabs>
         <w:rPr>
+          <w:sz w:val="24"/>
+          <w:szCs w:val="24"/>
+        </w:rPr>
+      </w:pPr>
+      <w:bookmarkStart w:colFirst="0" w:colLast="0" w:name="_kfpg06ekvzd4" w:id="8"/>
+      <w:bookmarkEnd w:id="8"/>
+      <w:r>
+        <w:rPr>
+          <w:sz w:val="24"/>
+          <w:szCs w:val="24"/>
+          <w:rtl w:val="0"/>
+        </w:rPr>
+        <w:t xml:space="preserve">IT Support Engineer 2</w:t>
+      </w:r>
+    </w:p>
+    <w:p>
+      <w:pPr>
+        <w:pStyle w:val="Subtitle"/>
+        <w:tabs>
+          <w:tab w:val="left" w:leader="none" w:pos="7653.543307086615"/>
+        </w:tabs>
+        <w:rPr/>
+      </w:pPr>
+      <w:bookmarkStart w:colFirst="0" w:colLast="0" w:name="_66lcntdumu8u" w:id="9"/>
+      <w:bookmarkEnd w:id="9"/>
+      <w:r>
+        <w:rPr>
+          <w:b w:val="0"/>
+          <w:sz w:val="24"/>
+          <w:szCs w:val="24"/>
+          <w:rtl w:val="0"/>
+        </w:rPr>
+        <w:t xml:space="preserve">Aatel Communications</w:t>
+      </w:r>
+      <w:r>
+        <w:rPr>
+          <w:sz w:val="24"/>
+          <w:szCs w:val="24"/>
+          <w:rtl w:val="0"/>
+        </w:rPr>
+        <w:tab/>
+      </w:r>
+      <w:r>
+        <w:rPr>
           <w:b w:val="0"/>
           <w:i w:val="1"/>
           <w:sz w:val="24"/>
           <w:szCs w:val="24"/>
-        </w:rPr>
-      </w:pPr>
-      <w:bookmarkStart w:colFirst="0" w:colLast="0" w:name="_2nfcndjzvo" w:id="5"/>
-      <w:bookmarkEnd w:id="5"/>
-      <w:r>
-        <w:rPr>
-          <w:sz w:val="24"/>
-          <w:szCs w:val="24"/>
-          <w:rtl w:val="0"/>
-        </w:rPr>
-        <w:t xml:space="preserve">Lead AV Technician - </w:t>
-      </w:r>
-      <w:r>
-        <w:rPr>
-          <w:b w:val="0"/>
-          <w:sz w:val="24"/>
-          <w:szCs w:val="24"/>
-          <w:rtl w:val="0"/>
-        </w:rPr>
-        <w:t xml:space="preserve">Aatel Communications</w:t>
-      </w:r>
-      <w:r>
-        <w:rPr>
-          <w:sz w:val="24"/>
-          <w:szCs w:val="24"/>
-          <w:rtl w:val="0"/>
-        </w:rPr>
-        <w:tab/>
-      </w:r>
-      <w:r>
+          <w:rtl w:val="0"/>
+        </w:rPr>
+        <w:t xml:space="preserve">March 2014 - March 2016</w:t>
+      </w:r>
+      <w:r>
+        <w:rPr>
+          <w:rtl w:val="0"/>
+        </w:rPr>
+      </w:r>
+    </w:p>
+    <w:p>
+      <w:pPr>
+        <w:numPr>
+          <w:ilvl w:val="0"/>
+          <w:numId w:val="2"/>
+        </w:numPr>
+        <w:ind w:left="720" w:hanging="360"/>
+        <w:rPr/>
+      </w:pPr>
+      <w:r>
+        <w:rPr>
+          <w:rtl w:val="0"/>
+        </w:rPr>
+        <w:t xml:space="preserve">Assisting in the installation and maintenance of company IT infrastructure </w:t>
+      </w:r>
+    </w:p>
+    <w:p>
+      <w:pPr>
+        <w:numPr>
+          <w:ilvl w:val="0"/>
+          <w:numId w:val="2"/>
+        </w:numPr>
+        <w:ind w:left="720" w:hanging="360"/>
+        <w:rPr>
+          <w:u w:val="none"/>
+        </w:rPr>
+      </w:pPr>
+      <w:r>
+        <w:rPr>
+          <w:rtl w:val="0"/>
+        </w:rPr>
+        <w:t xml:space="preserve">Providing remote support to clients, troubleshooting issues, and resolving technical problems via beyond trust remote support software</w:t>
+      </w:r>
+    </w:p>
+    <w:p>
+      <w:pPr>
+        <w:numPr>
+          <w:ilvl w:val="0"/>
+          <w:numId w:val="2"/>
+        </w:numPr>
+        <w:ind w:left="720" w:hanging="360"/>
+        <w:rPr>
+          <w:u w:val="none"/>
+        </w:rPr>
+      </w:pPr>
+      <w:r>
+        <w:rPr>
+          <w:rtl w:val="0"/>
+        </w:rPr>
+        <w:t xml:space="preserve">Providing first-line technical support via Sysaid helpdesk to users, including diagnosing and resolving hardware and software issues</w:t>
+      </w:r>
+    </w:p>
+    <w:p>
+      <w:pPr>
+        <w:numPr>
+          <w:ilvl w:val="0"/>
+          <w:numId w:val="2"/>
+        </w:numPr>
+        <w:ind w:left="720" w:hanging="360"/>
+        <w:rPr>
+          <w:u w:val="none"/>
+        </w:rPr>
+      </w:pPr>
+      <w:r>
+        <w:rPr>
+          <w:rtl w:val="0"/>
+        </w:rPr>
+        <w:t xml:space="preserve">Creating and maintaining technical documentation, including user guides, manuals, and standard operating procedures</w:t>
+      </w:r>
+    </w:p>
+    <w:p>
+      <w:pPr>
+        <w:rPr/>
+      </w:pPr>
+      <w:r>
+        <w:rPr>
+          <w:rtl w:val="0"/>
+        </w:rPr>
+      </w:r>
+    </w:p>
+    <w:p>
+      <w:pPr>
+        <w:pStyle w:val="Subtitle"/>
+        <w:tabs>
+          <w:tab w:val="left" w:leader="none" w:pos="7653.543307086615"/>
+        </w:tabs>
         <w:rPr>
           <w:b w:val="0"/>
           <w:i w:val="1"/>
           <w:sz w:val="24"/>
           <w:szCs w:val="24"/>
+        </w:rPr>
+      </w:pPr>
+      <w:bookmarkStart w:colFirst="0" w:colLast="0" w:name="_2nfcndjzvo" w:id="10"/>
+      <w:bookmarkEnd w:id="10"/>
+      <w:r>
+        <w:rPr>
+          <w:sz w:val="24"/>
+          <w:szCs w:val="24"/>
+          <w:rtl w:val="0"/>
+        </w:rPr>
+        <w:t xml:space="preserve">Lead AV Technician - </w:t>
+      </w:r>
+      <w:r>
+        <w:rPr>
+          <w:b w:val="0"/>
+          <w:sz w:val="24"/>
+          <w:szCs w:val="24"/>
+          <w:rtl w:val="0"/>
+        </w:rPr>
+        <w:t xml:space="preserve">Aatel Communications</w:t>
+      </w:r>
+      <w:r>
+        <w:rPr>
+          <w:sz w:val="24"/>
+          <w:szCs w:val="24"/>
+          <w:rtl w:val="0"/>
+        </w:rPr>
+        <w:tab/>
+      </w:r>
+      <w:r>
+        <w:rPr>
+          <w:b w:val="0"/>
+          <w:i w:val="1"/>
+          <w:sz w:val="24"/>
+          <w:szCs w:val="24"/>
           <w:rtl w:val="0"/>
         </w:rPr>
         <w:t xml:space="preserve">May 2012 - March 2014</w:t>
@@ -647,16 +853,9 @@
       </w:pPr>
       <w:r>
         <w:rPr>
-          <w:b w:val="1"/>
-          <w:rtl w:val="0"/>
-        </w:rPr>
-        <w:t xml:space="preserve">Leadership:</w:t>
-      </w:r>
-      <w:r>
-        <w:rPr>
-          <w:rtl w:val="0"/>
-        </w:rPr>
-        <w:t xml:space="preserve"> Lead and directed a team of technicians in the coordination of multiple installations</w:t>
+          <w:rtl w:val="0"/>
+        </w:rPr>
+        <w:t xml:space="preserve">Lead and directed a team of technicians in the coordination of multiple installations</w:t>
       </w:r>
     </w:p>
     <w:p>
@@ -675,16 +874,9 @@
       </w:pPr>
       <w:r>
         <w:rPr>
-          <w:b w:val="1"/>
-          <w:rtl w:val="0"/>
-        </w:rPr>
-        <w:t xml:space="preserve">Project management:</w:t>
-      </w:r>
-      <w:r>
-        <w:rPr>
-          <w:rtl w:val="0"/>
-        </w:rPr>
-        <w:t xml:space="preserve"> Worked with project managers ensuring installation met specifications and provided feedback based on site conditions</w:t>
+          <w:rtl w:val="0"/>
+        </w:rPr>
+        <w:t xml:space="preserve">Worked with project managers ensuring installation met specifications and provided feedback based on site conditions</w:t>
       </w:r>
     </w:p>
     <w:p>
@@ -703,16 +895,9 @@
       </w:pPr>
       <w:r>
         <w:rPr>
-          <w:b w:val="1"/>
-          <w:rtl w:val="0"/>
-        </w:rPr>
-        <w:t xml:space="preserve">Technical markups:</w:t>
-      </w:r>
-      <w:r>
-        <w:rPr>
-          <w:rtl w:val="0"/>
-        </w:rPr>
-        <w:t xml:space="preserve"> Marked up technical drawings for necessary edits</w:t>
+          <w:rtl w:val="0"/>
+        </w:rPr>
+        <w:t xml:space="preserve">Marked up technical drawings for necessary edits</w:t>
       </w:r>
     </w:p>
     <w:p>
@@ -731,13 +916,6 @@
       </w:pPr>
       <w:r>
         <w:rPr>
-          <w:b w:val="1"/>
-          <w:rtl w:val="0"/>
-        </w:rPr>
-        <w:t xml:space="preserve">Troubleshooting: </w:t>
-      </w:r>
-      <w:r>
-        <w:rPr>
           <w:rtl w:val="0"/>
         </w:rPr>
         <w:t xml:space="preserve">Troubleshot completed installations at the software and hardware level (multimeters, fluke testers etc)</w:t>
@@ -759,68 +937,9 @@
       </w:pPr>
       <w:r>
         <w:rPr>
-          <w:b w:val="1"/>
-          <w:rtl w:val="0"/>
-        </w:rPr>
-        <w:t xml:space="preserve">Cabling and equipment management:</w:t>
-      </w:r>
-      <w:r>
-        <w:rPr>
-          <w:rtl w:val="0"/>
-        </w:rPr>
-        <w:t xml:space="preserve"> Installed network rack equipment and ensured proper cable management/labelling</w:t>
-      </w:r>
-    </w:p>
-    <w:p>
-      <w:pPr>
-        <w:tabs>
-          <w:tab w:val="left" w:leader="none" w:pos="7653.543307086615"/>
-        </w:tabs>
-        <w:rPr/>
-      </w:pPr>
-      <w:r>
-        <w:rPr>
-          <w:rtl w:val="0"/>
-        </w:rPr>
-      </w:r>
-    </w:p>
-    <w:p>
-      <w:pPr>
-        <w:tabs>
-          <w:tab w:val="left" w:leader="none" w:pos="7653.543307086615"/>
-        </w:tabs>
-        <w:rPr/>
-      </w:pPr>
-      <w:r>
-        <w:rPr>
-          <w:rtl w:val="0"/>
-        </w:rPr>
-      </w:r>
-    </w:p>
-    <w:p>
-      <w:pPr>
-        <w:tabs>
-          <w:tab w:val="left" w:leader="none" w:pos="7653.543307086615"/>
-        </w:tabs>
-        <w:rPr/>
-      </w:pPr>
-      <w:r>
-        <w:rPr>
-          <w:rtl w:val="0"/>
-        </w:rPr>
-      </w:r>
-    </w:p>
-    <w:p>
-      <w:pPr>
-        <w:tabs>
-          <w:tab w:val="left" w:leader="none" w:pos="7653.543307086615"/>
-        </w:tabs>
-        <w:rPr/>
-      </w:pPr>
-      <w:r>
-        <w:rPr>
-          <w:rtl w:val="0"/>
-        </w:rPr>
+          <w:rtl w:val="0"/>
+        </w:rPr>
+        <w:t xml:space="preserve">Installed network rack equipment and ensured proper cable management/labelling</w:t>
       </w:r>
     </w:p>
     <w:p>
@@ -857,8 +976,8 @@
         </w:tabs>
         <w:rPr/>
       </w:pPr>
-      <w:bookmarkStart w:colFirst="0" w:colLast="0" w:name="_9sf1v5gtokuc" w:id="6"/>
-      <w:bookmarkEnd w:id="6"/>
+      <w:bookmarkStart w:colFirst="0" w:colLast="0" w:name="_9sf1v5gtokuc" w:id="11"/>
+      <w:bookmarkEnd w:id="11"/>
       <w:r>
         <w:rPr>
           <w:rtl w:val="0"/>
@@ -912,8 +1031,8 @@
         </w:tabs>
         <w:rPr/>
       </w:pPr>
-      <w:bookmarkStart w:colFirst="0" w:colLast="0" w:name="_1b1guf8uvxn3" w:id="7"/>
-      <w:bookmarkEnd w:id="7"/>
+      <w:bookmarkStart w:colFirst="0" w:colLast="0" w:name="_1b1guf8uvxn3" w:id="12"/>
+      <w:bookmarkEnd w:id="12"/>
       <w:r>
         <w:rPr>
           <w:rtl w:val="0"/>
@@ -959,8 +1078,8 @@
         <w:pStyle w:val="Subtitle"/>
         <w:rPr/>
       </w:pPr>
-      <w:bookmarkStart w:colFirst="0" w:colLast="0" w:name="_so3ho9guk82" w:id="8"/>
-      <w:bookmarkEnd w:id="8"/>
+      <w:bookmarkStart w:colFirst="0" w:colLast="0" w:name="_so3ho9guk82" w:id="13"/>
+      <w:bookmarkEnd w:id="13"/>
       <w:r>
         <w:rPr>
           <w:rtl w:val="0"/>
@@ -972,8 +1091,8 @@
         <w:pStyle w:val="Heading1"/>
         <w:rPr/>
       </w:pPr>
-      <w:bookmarkStart w:colFirst="0" w:colLast="0" w:name="_pdd4d5ojq4jw" w:id="9"/>
-      <w:bookmarkEnd w:id="9"/>
+      <w:bookmarkStart w:colFirst="0" w:colLast="0" w:name="_pdd4d5ojq4jw" w:id="14"/>
+      <w:bookmarkEnd w:id="14"/>
       <w:r>
         <w:rPr>
           <w:rtl w:val="0"/>
@@ -1159,8 +1278,8 @@
         <w:pStyle w:val="Heading1"/>
         <w:rPr/>
       </w:pPr>
-      <w:bookmarkStart w:colFirst="0" w:colLast="0" w:name="_rwvhhqedad5f" w:id="10"/>
-      <w:bookmarkEnd w:id="10"/>
+      <w:bookmarkStart w:colFirst="0" w:colLast="0" w:name="_rwvhhqedad5f" w:id="15"/>
+      <w:bookmarkEnd w:id="15"/>
       <w:r>
         <w:rPr>
           <w:rtl w:val="0"/>
@@ -1320,8 +1439,8 @@
       <w:jc w:val="left"/>
       <w:rPr/>
     </w:pPr>
-    <w:bookmarkStart w:colFirst="0" w:colLast="0" w:name="_vu4pedrws3pp" w:id="11"/>
-    <w:bookmarkEnd w:id="11"/>
+    <w:bookmarkStart w:colFirst="0" w:colLast="0" w:name="_vu4pedrws3pp" w:id="16"/>
+    <w:bookmarkEnd w:id="16"/>
     <w:r>
       <w:rPr>
         <w:rtl w:val="0"/>
@@ -1359,8 +1478,8 @@
       <w:jc w:val="left"/>
       <w:rPr/>
     </w:pPr>
-    <w:bookmarkStart w:colFirst="0" w:colLast="0" w:name="_cifsjwmg6hpx" w:id="12"/>
-    <w:bookmarkEnd w:id="12"/>
+    <w:bookmarkStart w:colFirst="0" w:colLast="0" w:name="_cifsjwmg6hpx" w:id="17"/>
+    <w:bookmarkEnd w:id="17"/>
     <w:r>
       <w:rPr>
         <w:rtl w:val="0"/>
@@ -1375,8 +1494,8 @@
       <w:jc w:val="left"/>
       <w:rPr/>
     </w:pPr>
-    <w:bookmarkStart w:colFirst="0" w:colLast="0" w:name="_pxnbiy1gpvia" w:id="13"/>
-    <w:bookmarkEnd w:id="13"/>
+    <w:bookmarkStart w:colFirst="0" w:colLast="0" w:name="_pxnbiy1gpvia" w:id="18"/>
+    <w:bookmarkEnd w:id="18"/>
     <w:r>
       <w:rPr>
         <w:rtl w:val="0"/>
@@ -1429,8 +1548,8 @@
         <w:b w:val="0"/>
       </w:rPr>
     </w:pPr>
-    <w:bookmarkStart w:colFirst="0" w:colLast="0" w:name="_8l93tdxgiols" w:id="14"/>
-    <w:bookmarkEnd w:id="14"/>
+    <w:bookmarkStart w:colFirst="0" w:colLast="0" w:name="_8l93tdxgiols" w:id="19"/>
+    <w:bookmarkEnd w:id="19"/>
     <w:r>
       <w:rPr>
         <w:b w:val="0"/>

</xml_diff>